<commit_message>
tamplate de reporte 2 y 4
</commit_message>
<xml_diff>
--- a/armaTuFiesta/reports/reporte2.docx
+++ b/armaTuFiesta/reports/reporte2.docx
@@ -4,7 +4,7 @@
   <w:body>
     <w:tbl>
       <w:tblPr>
-        <w:tblStyle w:val="TableGrid"/>
+        <w:tblStyle w:val="Tablaconcuadrcula"/>
         <w:tblW w:w="0" w:type="auto"/>
         <w:tblBorders>
           <w:top w:val="none" w:sz="0" w:space="0" w:color="auto"/>
@@ -101,7 +101,6 @@
                 <w:bCs/>
               </w:rPr>
             </w:pPr>
-            <w:proofErr w:type="spellStart"/>
             <w:r>
               <w:rPr>
                 <w:rFonts w:ascii="Open Sans" w:hAnsi="Open Sans" w:cs="Open Sans"/>
@@ -112,7 +111,6 @@
               </w:rPr>
               <w:t>ArmaTuFiesta</w:t>
             </w:r>
-            <w:proofErr w:type="spellEnd"/>
           </w:p>
         </w:tc>
       </w:tr>
@@ -165,6 +163,718 @@
         <w:t>ontrataciones a terceros</w:t>
       </w:r>
     </w:p>
+    <w:p>
+      <w:pPr>
+        <w:rPr>
+          <w:rFonts w:ascii="Open Sans" w:hAnsi="Open Sans" w:cs="Open Sans"/>
+        </w:rPr>
+      </w:pPr>
+      <w:r>
+        <w:rPr>
+          <w:rFonts w:ascii="Open Sans" w:hAnsi="Open Sans" w:cs="Open Sans"/>
+        </w:rPr>
+        <w:t>Data {</w:t>
+      </w:r>
+      <w:proofErr w:type="spellStart"/>
+      <w:r>
+        <w:rPr>
+          <w:rFonts w:ascii="Open Sans" w:hAnsi="Open Sans" w:cs="Open Sans"/>
+        </w:rPr>
+        <w:t>d.json</w:t>
+      </w:r>
+      <w:proofErr w:type="spellEnd"/>
+      <w:r>
+        <w:rPr>
+          <w:rFonts w:ascii="Open Sans" w:hAnsi="Open Sans" w:cs="Open Sans"/>
+        </w:rPr>
+        <w:t>}</w:t>
+      </w:r>
+    </w:p>
+    <w:p>
+      <w:pPr>
+        <w:rPr>
+          <w:rFonts w:ascii="Open Sans" w:hAnsi="Open Sans" w:cs="Open Sans"/>
+        </w:rPr>
+      </w:pPr>
+      <w:r>
+        <w:rPr>
+          <w:rFonts w:ascii="Open Sans" w:hAnsi="Open Sans" w:cs="Open Sans"/>
+        </w:rPr>
+        <w:t>En el período {</w:t>
+      </w:r>
+      <w:proofErr w:type="spellStart"/>
+      <w:r>
+        <w:rPr>
+          <w:rFonts w:ascii="Open Sans" w:hAnsi="Open Sans" w:cs="Open Sans"/>
+        </w:rPr>
+        <w:t>d.fechaInicial</w:t>
+      </w:r>
+      <w:proofErr w:type="spellEnd"/>
+      <w:r>
+        <w:rPr>
+          <w:rFonts w:ascii="Open Sans" w:hAnsi="Open Sans" w:cs="Open Sans"/>
+        </w:rPr>
+        <w:t>} a {</w:t>
+      </w:r>
+      <w:proofErr w:type="spellStart"/>
+      <w:r>
+        <w:rPr>
+          <w:rFonts w:ascii="Open Sans" w:hAnsi="Open Sans" w:cs="Open Sans"/>
+        </w:rPr>
+        <w:t>d.fechaFinal</w:t>
+      </w:r>
+      <w:proofErr w:type="spellEnd"/>
+      <w:r>
+        <w:rPr>
+          <w:rFonts w:ascii="Open Sans" w:hAnsi="Open Sans" w:cs="Open Sans"/>
+        </w:rPr>
+        <w:t>} se realizaron un total de {</w:t>
+      </w:r>
+      <w:proofErr w:type="spellStart"/>
+      <w:r>
+        <w:rPr>
+          <w:rFonts w:ascii="Open Sans" w:hAnsi="Open Sans" w:cs="Open Sans"/>
+        </w:rPr>
+        <w:t>d.num_total</w:t>
+      </w:r>
+      <w:proofErr w:type="spellEnd"/>
+      <w:r>
+        <w:rPr>
+          <w:rFonts w:ascii="Open Sans" w:hAnsi="Open Sans" w:cs="Open Sans"/>
+        </w:rPr>
+        <w:t>}  fiesta{</w:t>
+      </w:r>
+      <w:proofErr w:type="spellStart"/>
+      <w:r>
+        <w:rPr>
+          <w:rFonts w:ascii="Open Sans" w:hAnsi="Open Sans" w:cs="Open Sans"/>
+        </w:rPr>
+        <w:t>d.s</w:t>
+      </w:r>
+      <w:proofErr w:type="spellEnd"/>
+      <w:r>
+        <w:rPr>
+          <w:rFonts w:ascii="Open Sans" w:hAnsi="Open Sans" w:cs="Open Sans"/>
+        </w:rPr>
+        <w:t xml:space="preserve">}.  </w:t>
+      </w:r>
+    </w:p>
+    <w:tbl>
+      <w:tblPr>
+        <w:tblStyle w:val="Tablaconcuadrcula"/>
+        <w:tblW w:w="5000" w:type="pct"/>
+        <w:tblLook w:val="04A0" w:firstRow="1" w:lastRow="0" w:firstColumn="1" w:lastColumn="0" w:noHBand="0" w:noVBand="1"/>
+      </w:tblPr>
+      <w:tblGrid>
+        <w:gridCol w:w="3197"/>
+        <w:gridCol w:w="2484"/>
+        <w:gridCol w:w="2970"/>
+        <w:gridCol w:w="2139"/>
+      </w:tblGrid>
+      <w:tr>
+        <w:tc>
+          <w:tcPr>
+            <w:tcW w:w="1386" w:type="pct"/>
+          </w:tcPr>
+          <w:p>
+            <w:pPr>
+              <w:rPr>
+                <w:rFonts w:ascii="Open Sans" w:hAnsi="Open Sans" w:cs="Open Sans"/>
+                <w:b/>
+                <w:bCs/>
+                <w:lang w:val="es-419"/>
+              </w:rPr>
+            </w:pPr>
+            <w:r>
+              <w:rPr>
+                <w:rFonts w:ascii="Open Sans" w:hAnsi="Open Sans" w:cs="Open Sans"/>
+                <w:b/>
+                <w:bCs/>
+                <w:lang w:val="es-419"/>
+              </w:rPr>
+              <w:t>Servicio Contratado</w:t>
+            </w:r>
+          </w:p>
+        </w:tc>
+        <w:tc>
+          <w:tcPr>
+            <w:tcW w:w="1743" w:type="pct"/>
+          </w:tcPr>
+          <w:p>
+            <w:pPr>
+              <w:rPr>
+                <w:rFonts w:ascii="Open Sans" w:hAnsi="Open Sans" w:cs="Open Sans"/>
+                <w:b/>
+                <w:bCs/>
+                <w:lang w:val="es-419"/>
+              </w:rPr>
+            </w:pPr>
+            <w:r>
+              <w:rPr>
+                <w:rFonts w:ascii="Open Sans" w:hAnsi="Open Sans" w:cs="Open Sans"/>
+                <w:b/>
+                <w:bCs/>
+                <w:lang w:val="es-419"/>
+              </w:rPr>
+              <w:t>Cantidad</w:t>
+            </w:r>
+          </w:p>
+        </w:tc>
+        <w:tc>
+          <w:tcPr>
+            <w:tcW w:w="936" w:type="pct"/>
+          </w:tcPr>
+          <w:p>
+            <w:pPr>
+              <w:rPr>
+                <w:rFonts w:ascii="Open Sans" w:hAnsi="Open Sans" w:cs="Open Sans"/>
+                <w:b/>
+                <w:bCs/>
+                <w:lang w:val="es-419"/>
+              </w:rPr>
+            </w:pPr>
+            <w:r>
+              <w:rPr>
+                <w:rFonts w:ascii="Open Sans" w:hAnsi="Open Sans" w:cs="Open Sans"/>
+                <w:b/>
+                <w:bCs/>
+                <w:lang w:val="es-419"/>
+              </w:rPr>
+              <w:t>C</w:t>
+            </w:r>
+            <w:r>
+              <w:rPr>
+                <w:rFonts w:ascii="Open Sans" w:hAnsi="Open Sans" w:cs="Open Sans"/>
+                <w:b/>
+                <w:bCs/>
+                <w:lang w:val="es-419"/>
+              </w:rPr>
+              <w:t>osto Unitario</w:t>
+            </w:r>
+          </w:p>
+        </w:tc>
+        <w:tc>
+          <w:tcPr>
+            <w:tcW w:w="936" w:type="pct"/>
+          </w:tcPr>
+          <w:p>
+            <w:pPr>
+              <w:rPr>
+                <w:rFonts w:ascii="Open Sans" w:hAnsi="Open Sans" w:cs="Open Sans"/>
+                <w:b/>
+                <w:bCs/>
+                <w:lang w:val="es-419"/>
+              </w:rPr>
+            </w:pPr>
+            <w:r>
+              <w:rPr>
+                <w:rFonts w:ascii="Open Sans" w:hAnsi="Open Sans" w:cs="Open Sans"/>
+                <w:b/>
+                <w:bCs/>
+                <w:lang w:val="es-419"/>
+              </w:rPr>
+              <w:t>Costo Total</w:t>
+            </w:r>
+          </w:p>
+        </w:tc>
+      </w:tr>
+      <w:tr>
+        <w:tc>
+          <w:tcPr>
+            <w:tcW w:w="1386" w:type="pct"/>
+          </w:tcPr>
+          <w:p>
+            <w:pPr>
+              <w:rPr>
+                <w:rFonts w:ascii="Open Sans" w:hAnsi="Open Sans" w:cs="Open Sans"/>
+                <w:lang w:val="es-419"/>
+              </w:rPr>
+            </w:pPr>
+            <w:r>
+              <w:rPr>
+                <w:rFonts w:ascii="Open Sans" w:hAnsi="Open Sans" w:cs="Open Sans"/>
+                <w:lang w:val="es-419"/>
+              </w:rPr>
+              <w:t>{</w:t>
+            </w:r>
+            <w:proofErr w:type="spellStart"/>
+            <w:r>
+              <w:rPr>
+                <w:rFonts w:ascii="Open Sans" w:hAnsi="Open Sans" w:cs="Open Sans"/>
+                <w:lang w:val="es-419"/>
+              </w:rPr>
+              <w:t>d.</w:t>
+            </w:r>
+            <w:r>
+              <w:rPr>
+                <w:rFonts w:ascii="Open Sans" w:hAnsi="Open Sans" w:cs="Open Sans"/>
+                <w:lang w:val="es-419"/>
+              </w:rPr>
+              <w:t>servicios</w:t>
+            </w:r>
+            <w:proofErr w:type="spellEnd"/>
+            <w:r>
+              <w:rPr>
+                <w:rFonts w:ascii="Open Sans" w:hAnsi="Open Sans" w:cs="Open Sans"/>
+                <w:lang w:val="es-419"/>
+              </w:rPr>
+              <w:t>[i].</w:t>
+            </w:r>
+            <w:proofErr w:type="spellStart"/>
+            <w:r>
+              <w:rPr>
+                <w:rFonts w:ascii="Open Sans" w:hAnsi="Open Sans" w:cs="Open Sans"/>
+                <w:lang w:val="es-419"/>
+              </w:rPr>
+              <w:t>servicio_contratado</w:t>
+            </w:r>
+            <w:proofErr w:type="spellEnd"/>
+            <w:r>
+              <w:rPr>
+                <w:rFonts w:ascii="Open Sans" w:hAnsi="Open Sans" w:cs="Open Sans"/>
+                <w:lang w:val="es-419"/>
+              </w:rPr>
+              <w:t>}</w:t>
+            </w:r>
+          </w:p>
+        </w:tc>
+        <w:tc>
+          <w:tcPr>
+            <w:tcW w:w="1743" w:type="pct"/>
+          </w:tcPr>
+          <w:p>
+            <w:pPr>
+              <w:rPr>
+                <w:rFonts w:ascii="Open Sans" w:hAnsi="Open Sans" w:cs="Open Sans"/>
+                <w:lang w:val="es-419"/>
+              </w:rPr>
+            </w:pPr>
+            <w:r>
+              <w:rPr>
+                <w:rFonts w:ascii="Open Sans" w:hAnsi="Open Sans" w:cs="Open Sans"/>
+                <w:lang w:val="es-419"/>
+              </w:rPr>
+              <w:t>{</w:t>
+            </w:r>
+            <w:proofErr w:type="spellStart"/>
+            <w:r>
+              <w:rPr>
+                <w:rFonts w:ascii="Open Sans" w:hAnsi="Open Sans" w:cs="Open Sans"/>
+                <w:lang w:val="es-419"/>
+              </w:rPr>
+              <w:t>d.</w:t>
+            </w:r>
+            <w:r>
+              <w:rPr>
+                <w:rFonts w:ascii="Open Sans" w:hAnsi="Open Sans" w:cs="Open Sans"/>
+                <w:lang w:val="es-419"/>
+              </w:rPr>
+              <w:t>servicios</w:t>
+            </w:r>
+            <w:proofErr w:type="spellEnd"/>
+            <w:r>
+              <w:rPr>
+                <w:rFonts w:ascii="Open Sans" w:hAnsi="Open Sans" w:cs="Open Sans"/>
+                <w:lang w:val="es-419"/>
+              </w:rPr>
+              <w:t>[i].</w:t>
+            </w:r>
+            <w:r>
+              <w:rPr>
+                <w:rFonts w:ascii="Open Sans" w:hAnsi="Open Sans" w:cs="Open Sans"/>
+                <w:lang w:val="es-419"/>
+              </w:rPr>
+              <w:t>cantidad</w:t>
+            </w:r>
+            <w:r>
+              <w:rPr>
+                <w:rFonts w:ascii="Open Sans" w:hAnsi="Open Sans" w:cs="Open Sans"/>
+                <w:lang w:val="es-419"/>
+              </w:rPr>
+              <w:t>}</w:t>
+            </w:r>
+          </w:p>
+        </w:tc>
+        <w:tc>
+          <w:tcPr>
+            <w:tcW w:w="936" w:type="pct"/>
+          </w:tcPr>
+          <w:p>
+            <w:pPr>
+              <w:rPr>
+                <w:rFonts w:ascii="Open Sans" w:hAnsi="Open Sans" w:cs="Open Sans"/>
+                <w:lang w:val="es-419"/>
+              </w:rPr>
+            </w:pPr>
+            <w:r>
+              <w:rPr>
+                <w:rFonts w:ascii="Open Sans" w:hAnsi="Open Sans" w:cs="Open Sans"/>
+                <w:lang w:val="es-419"/>
+              </w:rPr>
+              <w:t>{</w:t>
+            </w:r>
+            <w:proofErr w:type="spellStart"/>
+            <w:r>
+              <w:rPr>
+                <w:rFonts w:ascii="Open Sans" w:hAnsi="Open Sans" w:cs="Open Sans"/>
+                <w:lang w:val="es-419"/>
+              </w:rPr>
+              <w:t>d.</w:t>
+            </w:r>
+            <w:r>
+              <w:rPr>
+                <w:rFonts w:ascii="Open Sans" w:hAnsi="Open Sans" w:cs="Open Sans"/>
+                <w:lang w:val="es-419"/>
+              </w:rPr>
+              <w:t>servicios</w:t>
+            </w:r>
+            <w:proofErr w:type="spellEnd"/>
+            <w:r>
+              <w:rPr>
+                <w:rFonts w:ascii="Open Sans" w:hAnsi="Open Sans" w:cs="Open Sans"/>
+                <w:lang w:val="es-419"/>
+              </w:rPr>
+              <w:t>[i].</w:t>
+            </w:r>
+            <w:proofErr w:type="spellStart"/>
+            <w:r>
+              <w:rPr>
+                <w:rFonts w:ascii="Open Sans" w:hAnsi="Open Sans" w:cs="Open Sans"/>
+                <w:lang w:val="es-419"/>
+              </w:rPr>
+              <w:t>costo_unitario</w:t>
+            </w:r>
+            <w:proofErr w:type="spellEnd"/>
+            <w:r>
+              <w:rPr>
+                <w:rFonts w:ascii="Open Sans" w:hAnsi="Open Sans" w:cs="Open Sans"/>
+                <w:lang w:val="es-419"/>
+              </w:rPr>
+              <w:t>}</w:t>
+            </w:r>
+          </w:p>
+        </w:tc>
+        <w:tc>
+          <w:tcPr>
+            <w:tcW w:w="936" w:type="pct"/>
+          </w:tcPr>
+          <w:p>
+            <w:pPr>
+              <w:rPr>
+                <w:rFonts w:ascii="Open Sans" w:hAnsi="Open Sans" w:cs="Open Sans"/>
+                <w:lang w:val="es-419"/>
+              </w:rPr>
+            </w:pPr>
+            <w:r>
+              <w:rPr>
+                <w:rFonts w:ascii="Open Sans" w:hAnsi="Open Sans" w:cs="Open Sans"/>
+                <w:lang w:val="es-419"/>
+              </w:rPr>
+              <w:t>{</w:t>
+            </w:r>
+            <w:proofErr w:type="spellStart"/>
+            <w:r>
+              <w:rPr>
+                <w:rFonts w:ascii="Open Sans" w:hAnsi="Open Sans" w:cs="Open Sans"/>
+                <w:lang w:val="es-419"/>
+              </w:rPr>
+              <w:t>d.</w:t>
+            </w:r>
+            <w:r>
+              <w:rPr>
+                <w:rFonts w:ascii="Open Sans" w:hAnsi="Open Sans" w:cs="Open Sans"/>
+                <w:lang w:val="es-419"/>
+              </w:rPr>
+              <w:t>servicios</w:t>
+            </w:r>
+            <w:proofErr w:type="spellEnd"/>
+            <w:r>
+              <w:rPr>
+                <w:rFonts w:ascii="Open Sans" w:hAnsi="Open Sans" w:cs="Open Sans"/>
+                <w:lang w:val="es-419"/>
+              </w:rPr>
+              <w:t>[i].</w:t>
+            </w:r>
+            <w:r>
+              <w:rPr>
+                <w:rFonts w:ascii="Open Sans" w:hAnsi="Open Sans" w:cs="Open Sans"/>
+                <w:lang w:val="es-419"/>
+              </w:rPr>
+              <w:t>cost</w:t>
+            </w:r>
+            <w:r>
+              <w:rPr>
+                <w:rFonts w:ascii="Open Sans" w:hAnsi="Open Sans" w:cs="Open Sans"/>
+                <w:lang w:val="es-419"/>
+              </w:rPr>
+              <w:t>o</w:t>
+            </w:r>
+          </w:p>
+        </w:tc>
+      </w:tr>
+      <w:tr>
+        <w:tc>
+          <w:tcPr>
+            <w:tcW w:w="1386" w:type="pct"/>
+          </w:tcPr>
+          <w:p>
+            <w:pPr>
+              <w:rPr>
+                <w:rFonts w:ascii="Open Sans" w:hAnsi="Open Sans" w:cs="Open Sans"/>
+                <w:lang w:val="es-419"/>
+              </w:rPr>
+            </w:pPr>
+            <w:r>
+              <w:rPr>
+                <w:rFonts w:ascii="Open Sans" w:hAnsi="Open Sans" w:cs="Open Sans"/>
+                <w:lang w:val="es-419"/>
+              </w:rPr>
+              <w:t>{</w:t>
+            </w:r>
+            <w:proofErr w:type="spellStart"/>
+            <w:r>
+              <w:rPr>
+                <w:rFonts w:ascii="Open Sans" w:hAnsi="Open Sans" w:cs="Open Sans"/>
+                <w:lang w:val="es-419"/>
+              </w:rPr>
+              <w:t>d.</w:t>
+            </w:r>
+            <w:r>
+              <w:rPr>
+                <w:rFonts w:ascii="Open Sans" w:hAnsi="Open Sans" w:cs="Open Sans"/>
+                <w:lang w:val="es-419"/>
+              </w:rPr>
+              <w:t>servicios</w:t>
+            </w:r>
+            <w:proofErr w:type="spellEnd"/>
+            <w:r>
+              <w:rPr>
+                <w:rFonts w:ascii="Open Sans" w:hAnsi="Open Sans" w:cs="Open Sans"/>
+                <w:lang w:val="es-419"/>
+              </w:rPr>
+              <w:t>[i+1].</w:t>
+            </w:r>
+            <w:r>
+              <w:rPr>
+                <w:rFonts w:ascii="Open Sans" w:hAnsi="Open Sans" w:cs="Open Sans"/>
+                <w:lang w:val="es-419"/>
+              </w:rPr>
+              <w:t xml:space="preserve"> </w:t>
+            </w:r>
+            <w:proofErr w:type="spellStart"/>
+            <w:r>
+              <w:rPr>
+                <w:rFonts w:ascii="Open Sans" w:hAnsi="Open Sans" w:cs="Open Sans"/>
+                <w:lang w:val="es-419"/>
+              </w:rPr>
+              <w:t>servicio_contratado</w:t>
+            </w:r>
+            <w:proofErr w:type="spellEnd"/>
+            <w:r>
+              <w:rPr>
+                <w:rFonts w:ascii="Open Sans" w:hAnsi="Open Sans" w:cs="Open Sans"/>
+                <w:lang w:val="es-419"/>
+              </w:rPr>
+              <w:t>}</w:t>
+            </w:r>
+          </w:p>
+        </w:tc>
+        <w:tc>
+          <w:tcPr>
+            <w:tcW w:w="1743" w:type="pct"/>
+          </w:tcPr>
+          <w:p>
+            <w:pPr>
+              <w:rPr>
+                <w:rFonts w:ascii="Open Sans" w:hAnsi="Open Sans" w:cs="Open Sans"/>
+                <w:lang w:val="es-419"/>
+              </w:rPr>
+            </w:pPr>
+            <w:r>
+              <w:rPr>
+                <w:rFonts w:ascii="Open Sans" w:hAnsi="Open Sans" w:cs="Open Sans"/>
+                <w:lang w:val="es-419"/>
+              </w:rPr>
+              <w:t>{</w:t>
+            </w:r>
+            <w:proofErr w:type="spellStart"/>
+            <w:r>
+              <w:rPr>
+                <w:rFonts w:ascii="Open Sans" w:hAnsi="Open Sans" w:cs="Open Sans"/>
+                <w:lang w:val="es-419"/>
+              </w:rPr>
+              <w:t>d.</w:t>
+            </w:r>
+            <w:r>
+              <w:rPr>
+                <w:rFonts w:ascii="Open Sans" w:hAnsi="Open Sans" w:cs="Open Sans"/>
+                <w:lang w:val="es-419"/>
+              </w:rPr>
+              <w:t>servicios</w:t>
+            </w:r>
+            <w:proofErr w:type="spellEnd"/>
+            <w:r>
+              <w:rPr>
+                <w:rFonts w:ascii="Open Sans" w:hAnsi="Open Sans" w:cs="Open Sans"/>
+                <w:lang w:val="es-419"/>
+              </w:rPr>
+              <w:t>[i+1].</w:t>
+            </w:r>
+            <w:r>
+              <w:rPr>
+                <w:rFonts w:ascii="Open Sans" w:hAnsi="Open Sans" w:cs="Open Sans"/>
+                <w:lang w:val="es-419"/>
+              </w:rPr>
+              <w:t>cantidad</w:t>
+            </w:r>
+            <w:r>
+              <w:rPr>
+                <w:rFonts w:ascii="Open Sans" w:hAnsi="Open Sans" w:cs="Open Sans"/>
+                <w:lang w:val="es-419"/>
+              </w:rPr>
+              <w:t>}</w:t>
+            </w:r>
+          </w:p>
+        </w:tc>
+        <w:tc>
+          <w:tcPr>
+            <w:tcW w:w="936" w:type="pct"/>
+          </w:tcPr>
+          <w:p>
+            <w:pPr>
+              <w:rPr>
+                <w:rFonts w:ascii="Open Sans" w:hAnsi="Open Sans" w:cs="Open Sans"/>
+                <w:lang w:val="es-419"/>
+              </w:rPr>
+            </w:pPr>
+            <w:r>
+              <w:rPr>
+                <w:rFonts w:ascii="Open Sans" w:hAnsi="Open Sans" w:cs="Open Sans"/>
+                <w:lang w:val="es-419"/>
+              </w:rPr>
+              <w:t>{</w:t>
+            </w:r>
+            <w:proofErr w:type="spellStart"/>
+            <w:r>
+              <w:rPr>
+                <w:rFonts w:ascii="Open Sans" w:hAnsi="Open Sans" w:cs="Open Sans"/>
+                <w:lang w:val="es-419"/>
+              </w:rPr>
+              <w:t>d.</w:t>
+            </w:r>
+            <w:r>
+              <w:rPr>
+                <w:rFonts w:ascii="Open Sans" w:hAnsi="Open Sans" w:cs="Open Sans"/>
+                <w:lang w:val="es-419"/>
+              </w:rPr>
+              <w:t>servicios</w:t>
+            </w:r>
+            <w:proofErr w:type="spellEnd"/>
+            <w:r>
+              <w:rPr>
+                <w:rFonts w:ascii="Open Sans" w:hAnsi="Open Sans" w:cs="Open Sans"/>
+                <w:lang w:val="es-419"/>
+              </w:rPr>
+              <w:t>[i</w:t>
+            </w:r>
+            <w:r>
+              <w:rPr>
+                <w:rFonts w:ascii="Open Sans" w:hAnsi="Open Sans" w:cs="Open Sans"/>
+                <w:lang w:val="es-419"/>
+              </w:rPr>
+              <w:t>+1</w:t>
+            </w:r>
+            <w:r>
+              <w:rPr>
+                <w:rFonts w:ascii="Open Sans" w:hAnsi="Open Sans" w:cs="Open Sans"/>
+                <w:lang w:val="es-419"/>
+              </w:rPr>
+              <w:t>].</w:t>
+            </w:r>
+            <w:proofErr w:type="spellStart"/>
+            <w:r>
+              <w:rPr>
+                <w:rFonts w:ascii="Open Sans" w:hAnsi="Open Sans" w:cs="Open Sans"/>
+                <w:lang w:val="es-419"/>
+              </w:rPr>
+              <w:t>costo_unitario</w:t>
+            </w:r>
+            <w:proofErr w:type="spellEnd"/>
+            <w:r>
+              <w:rPr>
+                <w:rFonts w:ascii="Open Sans" w:hAnsi="Open Sans" w:cs="Open Sans"/>
+                <w:lang w:val="es-419"/>
+              </w:rPr>
+              <w:t>}</w:t>
+            </w:r>
+          </w:p>
+        </w:tc>
+        <w:tc>
+          <w:tcPr>
+            <w:tcW w:w="936" w:type="pct"/>
+          </w:tcPr>
+          <w:p>
+            <w:pPr>
+              <w:rPr>
+                <w:rFonts w:ascii="Open Sans" w:hAnsi="Open Sans" w:cs="Open Sans"/>
+                <w:lang w:val="es-419"/>
+              </w:rPr>
+            </w:pPr>
+            <w:r>
+              <w:rPr>
+                <w:rFonts w:ascii="Open Sans" w:hAnsi="Open Sans" w:cs="Open Sans"/>
+                <w:lang w:val="es-419"/>
+              </w:rPr>
+              <w:t>{</w:t>
+            </w:r>
+            <w:proofErr w:type="spellStart"/>
+            <w:r>
+              <w:rPr>
+                <w:rFonts w:ascii="Open Sans" w:hAnsi="Open Sans" w:cs="Open Sans"/>
+                <w:lang w:val="es-419"/>
+              </w:rPr>
+              <w:t>d.</w:t>
+            </w:r>
+            <w:r>
+              <w:rPr>
+                <w:rFonts w:ascii="Open Sans" w:hAnsi="Open Sans" w:cs="Open Sans"/>
+                <w:lang w:val="es-419"/>
+              </w:rPr>
+              <w:t>servicios</w:t>
+            </w:r>
+            <w:proofErr w:type="spellEnd"/>
+            <w:r>
+              <w:rPr>
+                <w:rFonts w:ascii="Open Sans" w:hAnsi="Open Sans" w:cs="Open Sans"/>
+                <w:lang w:val="es-419"/>
+              </w:rPr>
+              <w:t>[i</w:t>
+            </w:r>
+            <w:r>
+              <w:rPr>
+                <w:rFonts w:ascii="Open Sans" w:hAnsi="Open Sans" w:cs="Open Sans"/>
+                <w:lang w:val="es-419"/>
+              </w:rPr>
+              <w:t>+1</w:t>
+            </w:r>
+            <w:r>
+              <w:rPr>
+                <w:rFonts w:ascii="Open Sans" w:hAnsi="Open Sans" w:cs="Open Sans"/>
+                <w:lang w:val="es-419"/>
+              </w:rPr>
+              <w:t>].</w:t>
+            </w:r>
+            <w:r>
+              <w:rPr>
+                <w:rFonts w:ascii="Open Sans" w:hAnsi="Open Sans" w:cs="Open Sans"/>
+                <w:lang w:val="es-419"/>
+              </w:rPr>
+              <w:t>costo</w:t>
+            </w:r>
+          </w:p>
+        </w:tc>
+      </w:tr>
+    </w:tbl>
     <w:p>
       <w:pPr>
         <w:rPr>
@@ -581,13 +1291,13 @@
     <w:name w:val="Normal"/>
     <w:qFormat/>
   </w:style>
-  <w:style w:type="character" w:default="1" w:styleId="DefaultParagraphFont">
+  <w:style w:type="character" w:default="1" w:styleId="Fuentedeprrafopredeter">
     <w:name w:val="Default Paragraph Font"/>
     <w:uiPriority w:val="1"/>
     <w:semiHidden/>
     <w:unhideWhenUsed/>
   </w:style>
-  <w:style w:type="table" w:default="1" w:styleId="TableNormal">
+  <w:style w:type="table" w:default="1" w:styleId="Tablanormal">
     <w:name w:val="Normal Table"/>
     <w:uiPriority w:val="99"/>
     <w:semiHidden/>
@@ -602,15 +1312,15 @@
       </w:tblCellMar>
     </w:tblPr>
   </w:style>
-  <w:style w:type="numbering" w:default="1" w:styleId="NoList">
+  <w:style w:type="numbering" w:default="1" w:styleId="Sinlista">
     <w:name w:val="No List"/>
     <w:uiPriority w:val="99"/>
     <w:semiHidden/>
     <w:unhideWhenUsed/>
   </w:style>
-  <w:style w:type="table" w:styleId="TableGrid">
+  <w:style w:type="table" w:styleId="Tablaconcuadrcula">
     <w:name w:val="Table Grid"/>
-    <w:basedOn w:val="TableNormal"/>
+    <w:basedOn w:val="Tablanormal"/>
     <w:uiPriority w:val="39"/>
     <w:rsid w:val="00B81201"/>
     <w:pPr>

</xml_diff>

<commit_message>
fechas agregadas a los reportes
</commit_message>
<xml_diff>
--- a/armaTuFiesta/reports/reporte2.docx
+++ b/armaTuFiesta/reports/reporte2.docx
@@ -4,7 +4,7 @@
   <w:body>
     <w:tbl>
       <w:tblPr>
-        <w:tblStyle w:val="TableGrid"/>
+        <w:tblStyle w:val="Tablaconcuadrcula"/>
         <w:tblW w:w="0" w:type="auto"/>
         <w:tblBorders>
           <w:top w:val="none" w:sz="0" w:space="0" w:color="auto"/>
@@ -173,6 +173,49 @@
         <w:rPr>
           <w:rFonts w:ascii="Open Sans" w:hAnsi="Open Sans" w:cs="Open Sans"/>
         </w:rPr>
+        <w:t>En el período {</w:t>
+      </w:r>
+      <w:proofErr w:type="spellStart"/>
+      <w:proofErr w:type="gramStart"/>
+      <w:r>
+        <w:rPr>
+          <w:rFonts w:ascii="Open Sans" w:hAnsi="Open Sans" w:cs="Open Sans"/>
+        </w:rPr>
+        <w:t>d.fechaInicial</w:t>
+      </w:r>
+      <w:proofErr w:type="spellEnd"/>
+      <w:proofErr w:type="gramEnd"/>
+      <w:r>
+        <w:rPr>
+          <w:rFonts w:ascii="Open Sans" w:hAnsi="Open Sans" w:cs="Open Sans"/>
+        </w:rPr>
+        <w:t>} a {</w:t>
+      </w:r>
+      <w:proofErr w:type="spellStart"/>
+      <w:r>
+        <w:rPr>
+          <w:rFonts w:ascii="Open Sans" w:hAnsi="Open Sans" w:cs="Open Sans"/>
+        </w:rPr>
+        <w:t>d.fechaFinal</w:t>
+      </w:r>
+      <w:proofErr w:type="spellEnd"/>
+      <w:r>
+        <w:rPr>
+          <w:rFonts w:ascii="Open Sans" w:hAnsi="Open Sans" w:cs="Open Sans"/>
+        </w:rPr>
+        <w:t>}</w:t>
+      </w:r>
+    </w:p>
+    <w:p>
+      <w:pPr>
+        <w:rPr>
+          <w:rFonts w:ascii="Open Sans" w:hAnsi="Open Sans" w:cs="Open Sans"/>
+        </w:rPr>
+      </w:pPr>
+      <w:r>
+        <w:rPr>
+          <w:rFonts w:ascii="Open Sans" w:hAnsi="Open Sans" w:cs="Open Sans"/>
+        </w:rPr>
         <w:t>Detalle de todas las contrataciones a terceros por período de tiempo</w:t>
       </w:r>
       <w:r>
@@ -190,7 +233,7 @@
     </w:p>
     <w:tbl>
       <w:tblPr>
-        <w:tblStyle w:val="TableGrid"/>
+        <w:tblStyle w:val="Tablaconcuadrcula"/>
         <w:tblW w:w="5000" w:type="pct"/>
         <w:tblLayout w:type="fixed"/>
         <w:tblLook w:val="04A0" w:firstRow="1" w:lastRow="0" w:firstColumn="1" w:lastColumn="0" w:noHBand="0" w:noVBand="1"/>
@@ -318,6 +361,7 @@
               </w:rPr>
               <w:t>{</w:t>
             </w:r>
+            <w:proofErr w:type="spellStart"/>
             <w:proofErr w:type="gramStart"/>
             <w:r>
               <w:rPr>
@@ -333,6 +377,7 @@
               </w:rPr>
               <w:t>servicios</w:t>
             </w:r>
+            <w:proofErr w:type="spellEnd"/>
             <w:proofErr w:type="gramEnd"/>
             <w:r>
               <w:rPr>
@@ -341,6 +386,7 @@
               </w:rPr>
               <w:t>[i].</w:t>
             </w:r>
+            <w:proofErr w:type="spellStart"/>
             <w:r>
               <w:rPr>
                 <w:rFonts w:ascii="Open Sans" w:hAnsi="Open Sans" w:cs="Open Sans"/>
@@ -348,6 +394,7 @@
               </w:rPr>
               <w:t>servicio_contratado</w:t>
             </w:r>
+            <w:proofErr w:type="spellEnd"/>
             <w:r>
               <w:rPr>
                 <w:rFonts w:ascii="Open Sans" w:hAnsi="Open Sans" w:cs="Open Sans"/>
@@ -375,6 +422,7 @@
               </w:rPr>
               <w:t>{</w:t>
             </w:r>
+            <w:proofErr w:type="spellStart"/>
             <w:proofErr w:type="gramStart"/>
             <w:r>
               <w:rPr>
@@ -390,6 +438,7 @@
               </w:rPr>
               <w:t>servicios</w:t>
             </w:r>
+            <w:proofErr w:type="spellEnd"/>
             <w:proofErr w:type="gramEnd"/>
             <w:r>
               <w:rPr>
@@ -432,6 +481,7 @@
               </w:rPr>
               <w:t>{</w:t>
             </w:r>
+            <w:proofErr w:type="spellStart"/>
             <w:proofErr w:type="gramStart"/>
             <w:r>
               <w:rPr>
@@ -447,6 +497,7 @@
               </w:rPr>
               <w:t>servicios</w:t>
             </w:r>
+            <w:proofErr w:type="spellEnd"/>
             <w:proofErr w:type="gramEnd"/>
             <w:r>
               <w:rPr>
@@ -455,6 +506,7 @@
               </w:rPr>
               <w:t>[i].</w:t>
             </w:r>
+            <w:proofErr w:type="spellStart"/>
             <w:r>
               <w:rPr>
                 <w:rFonts w:ascii="Open Sans" w:hAnsi="Open Sans" w:cs="Open Sans"/>
@@ -462,6 +514,7 @@
               </w:rPr>
               <w:t>costo_unitario</w:t>
             </w:r>
+            <w:proofErr w:type="spellEnd"/>
             <w:r>
               <w:rPr>
                 <w:rFonts w:ascii="Open Sans" w:hAnsi="Open Sans" w:cs="Open Sans"/>
@@ -489,6 +542,7 @@
               </w:rPr>
               <w:t>{</w:t>
             </w:r>
+            <w:proofErr w:type="spellStart"/>
             <w:proofErr w:type="gramStart"/>
             <w:r>
               <w:rPr>
@@ -504,6 +558,7 @@
               </w:rPr>
               <w:t>servicios</w:t>
             </w:r>
+            <w:proofErr w:type="spellEnd"/>
             <w:proofErr w:type="gramEnd"/>
             <w:r>
               <w:rPr>
@@ -548,6 +603,7 @@
               </w:rPr>
               <w:t>{</w:t>
             </w:r>
+            <w:proofErr w:type="spellStart"/>
             <w:proofErr w:type="gramStart"/>
             <w:r>
               <w:rPr>
@@ -563,6 +619,7 @@
               </w:rPr>
               <w:t>servicios</w:t>
             </w:r>
+            <w:proofErr w:type="spellEnd"/>
             <w:proofErr w:type="gramEnd"/>
             <w:r>
               <w:rPr>
@@ -576,8 +633,17 @@
                 <w:rFonts w:ascii="Open Sans" w:hAnsi="Open Sans" w:cs="Open Sans"/>
                 <w:lang w:val="es-419"/>
               </w:rPr>
-              <w:t xml:space="preserve"> servicio_contratado</w:t>
-            </w:r>
+              <w:t xml:space="preserve"> </w:t>
+            </w:r>
+            <w:proofErr w:type="spellStart"/>
+            <w:r>
+              <w:rPr>
+                <w:rFonts w:ascii="Open Sans" w:hAnsi="Open Sans" w:cs="Open Sans"/>
+                <w:lang w:val="es-419"/>
+              </w:rPr>
+              <w:t>servicio_contratado</w:t>
+            </w:r>
+            <w:proofErr w:type="spellEnd"/>
             <w:r>
               <w:rPr>
                 <w:rFonts w:ascii="Open Sans" w:hAnsi="Open Sans" w:cs="Open Sans"/>
@@ -605,6 +671,7 @@
               </w:rPr>
               <w:t>{</w:t>
             </w:r>
+            <w:proofErr w:type="spellStart"/>
             <w:proofErr w:type="gramStart"/>
             <w:r>
               <w:rPr>
@@ -620,6 +687,7 @@
               </w:rPr>
               <w:t>servicios</w:t>
             </w:r>
+            <w:proofErr w:type="spellEnd"/>
             <w:proofErr w:type="gramEnd"/>
             <w:r>
               <w:rPr>
@@ -662,6 +730,7 @@
               </w:rPr>
               <w:t>{</w:t>
             </w:r>
+            <w:proofErr w:type="spellStart"/>
             <w:proofErr w:type="gramStart"/>
             <w:r>
               <w:rPr>
@@ -677,6 +746,7 @@
               </w:rPr>
               <w:t>servicios</w:t>
             </w:r>
+            <w:proofErr w:type="spellEnd"/>
             <w:proofErr w:type="gramEnd"/>
             <w:r>
               <w:rPr>
@@ -699,6 +769,7 @@
               </w:rPr>
               <w:t>].</w:t>
             </w:r>
+            <w:proofErr w:type="spellStart"/>
             <w:r>
               <w:rPr>
                 <w:rFonts w:ascii="Open Sans" w:hAnsi="Open Sans" w:cs="Open Sans"/>
@@ -706,6 +777,7 @@
               </w:rPr>
               <w:t>costo_unitario</w:t>
             </w:r>
+            <w:proofErr w:type="spellEnd"/>
             <w:r>
               <w:rPr>
                 <w:rFonts w:ascii="Open Sans" w:hAnsi="Open Sans" w:cs="Open Sans"/>
@@ -733,6 +805,7 @@
               </w:rPr>
               <w:t>{</w:t>
             </w:r>
+            <w:proofErr w:type="spellStart"/>
             <w:proofErr w:type="gramStart"/>
             <w:r>
               <w:rPr>
@@ -748,6 +821,7 @@
               </w:rPr>
               <w:t>servicios</w:t>
             </w:r>
+            <w:proofErr w:type="spellEnd"/>
             <w:proofErr w:type="gramEnd"/>
             <w:r>
               <w:rPr>
@@ -1204,13 +1278,13 @@
     <w:name w:val="Normal"/>
     <w:qFormat/>
   </w:style>
-  <w:style w:type="character" w:default="1" w:styleId="DefaultParagraphFont">
+  <w:style w:type="character" w:default="1" w:styleId="Fuentedeprrafopredeter">
     <w:name w:val="Default Paragraph Font"/>
     <w:uiPriority w:val="1"/>
     <w:semiHidden/>
     <w:unhideWhenUsed/>
   </w:style>
-  <w:style w:type="table" w:default="1" w:styleId="TableNormal">
+  <w:style w:type="table" w:default="1" w:styleId="Tablanormal">
     <w:name w:val="Normal Table"/>
     <w:uiPriority w:val="99"/>
     <w:semiHidden/>
@@ -1225,15 +1299,15 @@
       </w:tblCellMar>
     </w:tblPr>
   </w:style>
-  <w:style w:type="numbering" w:default="1" w:styleId="NoList">
+  <w:style w:type="numbering" w:default="1" w:styleId="Sinlista">
     <w:name w:val="No List"/>
     <w:uiPriority w:val="99"/>
     <w:semiHidden/>
     <w:unhideWhenUsed/>
   </w:style>
-  <w:style w:type="table" w:styleId="TableGrid">
+  <w:style w:type="table" w:styleId="Tablaconcuadrcula">
     <w:name w:val="Table Grid"/>
-    <w:basedOn w:val="TableNormal"/>
+    <w:basedOn w:val="Tablanormal"/>
     <w:uiPriority w:val="39"/>
     <w:rsid w:val="00B81201"/>
     <w:pPr>

</xml_diff>